<commit_message>
modified:   Konzept PWA 1.TCL App.docx 	modified:   admin.js 	modified:   css/admin.css 	modified:   css/chat.css 	modified:   html/admin.html 	modified:   html/chat.html 	new file:   img/delete.png 	modified:   index.html 	modified:   php/chat.php
</commit_message>
<xml_diff>
--- a/Konzept PWA 1.TCL App.docx
+++ b/Konzept PWA 1.TCL App.docx
@@ -1850,6 +1850,70 @@
           <w:sz w:val="28"/>
           <w:szCs w:val="28"/>
         </w:rPr>
+        <w:t xml:space="preserve"> (nicht </w:t>
+      </w:r>
+      <w:proofErr w:type="spellStart"/>
+      <w:r>
+        <w:rPr>
+          <w:rFonts w:ascii="Arial" w:hAnsi="Arial" w:cs="Arial"/>
+          <w:sz w:val="28"/>
+          <w:szCs w:val="28"/>
+        </w:rPr>
+        <w:t>true</w:t>
+      </w:r>
+      <w:proofErr w:type="spellEnd"/>
+      <w:r>
+        <w:rPr>
+          <w:rFonts w:ascii="Arial" w:hAnsi="Arial" w:cs="Arial"/>
+          <w:sz w:val="28"/>
+          <w:szCs w:val="28"/>
+        </w:rPr>
+        <w:t xml:space="preserve"> oder </w:t>
+      </w:r>
+      <w:proofErr w:type="spellStart"/>
+      <w:proofErr w:type="gramStart"/>
+      <w:r>
+        <w:rPr>
+          <w:rFonts w:ascii="Arial" w:hAnsi="Arial" w:cs="Arial"/>
+          <w:sz w:val="28"/>
+          <w:szCs w:val="28"/>
+        </w:rPr>
+        <w:t>false</w:t>
+      </w:r>
+      <w:proofErr w:type="spellEnd"/>
+      <w:proofErr w:type="gramEnd"/>
+      <w:r>
+        <w:rPr>
+          <w:rFonts w:ascii="Arial" w:hAnsi="Arial" w:cs="Arial"/>
+          <w:sz w:val="28"/>
+          <w:szCs w:val="28"/>
+        </w:rPr>
+        <w:t xml:space="preserve"> sondern </w:t>
+      </w:r>
+      <w:proofErr w:type="spellStart"/>
+      <w:r>
+        <w:rPr>
+          <w:rFonts w:ascii="Arial" w:hAnsi="Arial" w:cs="Arial"/>
+          <w:sz w:val="28"/>
+          <w:szCs w:val="28"/>
+        </w:rPr>
+        <w:t>random</w:t>
+      </w:r>
+      <w:proofErr w:type="spellEnd"/>
+      <w:r>
+        <w:rPr>
+          <w:rFonts w:ascii="Arial" w:hAnsi="Arial" w:cs="Arial"/>
+          <w:sz w:val="28"/>
+          <w:szCs w:val="28"/>
+        </w:rPr>
+        <w:t xml:space="preserve"> zahl</w:t>
+      </w:r>
+      <w:r>
+        <w:rPr>
+          <w:rFonts w:ascii="Arial" w:hAnsi="Arial" w:cs="Arial"/>
+          <w:sz w:val="28"/>
+          <w:szCs w:val="28"/>
+        </w:rPr>
         <w:t>) Anschließend erfolgt eine Weiterleitung zur index.html. Falls die eingegebenen Daten nicht mit denen in der Datenbank übereinstimmen, wird der Nutzer zurück zur anmeldung.html geleitet.</w:t>
       </w:r>
       <w:r>
@@ -1866,7 +1930,16 @@
           <w:sz w:val="28"/>
           <w:szCs w:val="28"/>
         </w:rPr>
-        <w:t xml:space="preserve">Bei der Registrierung auf registrierung.html werden Benutzername, E-Mail-Adresse, </w:t>
+        <w:t xml:space="preserve">Bei der Registrierung auf registrierung.html werden Benutzername, </w:t>
+      </w:r>
+      <w:r>
+        <w:rPr>
+          <w:rFonts w:ascii="Arial" w:hAnsi="Arial" w:cs="Arial"/>
+          <w:sz w:val="28"/>
+          <w:szCs w:val="28"/>
+        </w:rPr>
+        <w:lastRenderedPageBreak/>
+        <w:t xml:space="preserve">E-Mail-Adresse, </w:t>
       </w:r>
       <w:r>
         <w:rPr>
@@ -1906,16 +1979,7 @@
           <w:sz w:val="28"/>
           <w:szCs w:val="28"/>
         </w:rPr>
-        <w:t xml:space="preserve"> um </w:t>
-      </w:r>
-      <w:r>
-        <w:rPr>
-          <w:rFonts w:ascii="Arial" w:hAnsi="Arial" w:cs="Arial"/>
-          <w:sz w:val="28"/>
-          <w:szCs w:val="28"/>
-        </w:rPr>
-        <w:lastRenderedPageBreak/>
-        <w:t xml:space="preserve">sicherzustellen das </w:t>
+        <w:t xml:space="preserve"> um sicherzustellen das </w:t>
       </w:r>
       <w:r>
         <w:rPr>
@@ -2414,7 +2478,6 @@
           <w:szCs w:val="28"/>
           <w:u w:val="single"/>
         </w:rPr>
-        <w:lastRenderedPageBreak/>
         <w:t>Turniere</w:t>
       </w:r>
       <w:r>
@@ -2639,7 +2702,7 @@
           <w:sz w:val="28"/>
           <w:szCs w:val="28"/>
         </w:rPr>
-        <w:t xml:space="preserve">“. Wenn dieser angeklickt wird, öffnet sich ein Popup mit einem einzigen Eingabefeld, in das der Link für den Spielplan eingegeben werden kann. Oberhalb des Eingabefelds wird </w:t>
+        <w:t xml:space="preserve">“. Wenn dieser angeklickt wird, öffnet sich ein Popup mit einem einzigen Eingabefeld, in das der Link für den Spielplan </w:t>
       </w:r>
       <w:r>
         <w:rPr>
@@ -2648,7 +2711,7 @@
           <w:szCs w:val="28"/>
         </w:rPr>
         <w:lastRenderedPageBreak/>
-        <w:t>der aktuell hinterlegte Link angezeigt. Nach der Eingabe wird der neue Link gemäß dem beschriebenen Verfahren in die Datenbank gespeichert.</w:t>
+        <w:t>eingegeben werden kann. Oberhalb des Eingabefelds wird der aktuell hinterlegte Link angezeigt. Nach der Eingabe wird der neue Link gemäß dem beschriebenen Verfahren in die Datenbank gespeichert.</w:t>
       </w:r>
     </w:p>
     <w:p>
@@ -9593,6 +9656,7 @@
   <w:style w:type="character" w:default="1" w:styleId="Absatz-Standardschriftart">
     <w:name w:val="Default Paragraph Font"/>
     <w:uiPriority w:val="1"/>
+    <w:semiHidden/>
     <w:unhideWhenUsed/>
   </w:style>
   <w:style w:type="table" w:default="1" w:styleId="NormaleTabelle">

</xml_diff>

<commit_message>
modified:   index.html 	modified:   php/nachrichten.php
</commit_message>
<xml_diff>
--- a/Konzept PWA 1.TCL App.docx
+++ b/Konzept PWA 1.TCL App.docx
@@ -287,7 +287,6 @@
           <w:szCs w:val="28"/>
         </w:rPr>
       </w:pPr>
-      <w:proofErr w:type="spellStart"/>
       <w:r>
         <w:rPr>
           <w:rFonts w:ascii="Arial" w:hAnsi="Arial" w:cs="Arial"/>
@@ -296,7 +295,6 @@
         </w:rPr>
         <w:t>Eventmanagment</w:t>
       </w:r>
-      <w:proofErr w:type="spellEnd"/>
     </w:p>
     <w:p>
       <w:pPr>
@@ -772,31 +770,15 @@
           <w:sz w:val="28"/>
           <w:szCs w:val="28"/>
         </w:rPr>
-        <w:t xml:space="preserve">stornieren. Administratoren haben die Möglichkeit, Reservierungen </w:t>
-      </w:r>
-      <w:r>
-        <w:rPr>
-          <w:rFonts w:ascii="Arial" w:hAnsi="Arial" w:cs="Arial"/>
-          <w:sz w:val="28"/>
-          <w:szCs w:val="28"/>
-        </w:rPr>
-        <w:tab/>
-      </w:r>
-      <w:r>
-        <w:rPr>
-          <w:rFonts w:ascii="Arial" w:hAnsi="Arial" w:cs="Arial"/>
-          <w:sz w:val="28"/>
-          <w:szCs w:val="28"/>
-        </w:rPr>
-        <w:t>und Sperrungen zu löschen oder zu bearbeiten.</w:t>
-      </w:r>
-      <w:r>
-        <w:rPr>
-          <w:rFonts w:ascii="Arial" w:hAnsi="Arial" w:cs="Arial"/>
-          <w:sz w:val="28"/>
-          <w:szCs w:val="28"/>
-        </w:rPr>
-        <w:br/>
+        <w:t>stornieren</w:t>
+      </w:r>
+      <w:r>
+        <w:rPr>
+          <w:rFonts w:ascii="Arial" w:hAnsi="Arial" w:cs="Arial"/>
+          <w:sz w:val="28"/>
+          <w:szCs w:val="28"/>
+        </w:rPr>
+        <w:t>.</w:t>
       </w:r>
     </w:p>
     <w:p>
@@ -1253,7 +1235,7 @@
           <w:sz w:val="28"/>
           <w:szCs w:val="28"/>
         </w:rPr>
-        <w:t xml:space="preserve">Auf der Spielerseite erhalten alle Teilnehmer nach der manuellen Zuordnung durch den Administrator einen detaillierten Überblick über ihre zugewiesenen Spiele. In ihrem persönlichen Dashboard werden alle Spiele aus der Gruppenphase sowie, nach erfolgreichem Abschluss der Vorrunden, aus der KO-Phase übersichtlich dargestellt. Für jedes Spiel werden neben den Gegnerinformationen und der Gruppenzuordnung leere Felder für Datum und Uhrzeit angezeigt, die es den Spielern ermöglichen, einen Termin vorzuschlagen. Über ein intuitives Eingabeformular wählen die Spieler mithilfe von Kalender- und Zeitpickern den gewünschten Spieltag und die Startzeit aus. Ein vorgeschlagener Termin wird jedoch erst dann final, wenn der jeweils andere Spieler den Termin aktiv bestätigt. Ähnlich funktioniert die Ergebniseingabe: Nach Spielende trägt ein Spieler zunächst die Satzresultate in ein Ergebnisformular ein. Auch hier muss der Gegner die Ergebnisse bestätigen, damit sie als final in der </w:t>
+        <w:t xml:space="preserve">Auf der Spielerseite erhalten alle Teilnehmer nach der manuellen Zuordnung durch den Administrator einen detaillierten Überblick über ihre zugewiesenen Spiele. In ihrem persönlichen Dashboard werden alle Spiele aus der Gruppenphase sowie, nach erfolgreichem Abschluss der Vorrunden, aus der KO-Phase übersichtlich dargestellt. Für jedes Spiel werden neben den Gegnerinformationen und der Gruppenzuordnung leere Felder für Datum und Uhrzeit angezeigt, die es den Spielern ermöglichen, einen Termin vorzuschlagen. Über ein intuitives Eingabeformular wählen die Spieler mithilfe von Kalender- und Zeitpickern den gewünschten Spieltag und die Startzeit aus. Ein vorgeschlagener Termin wird jedoch erst dann final, wenn der jeweils andere Spieler den Termin aktiv bestätigt. Ähnlich funktioniert die Ergebniseingabe: Nach Spielende trägt ein Spieler zunächst die Satzresultate in ein Ergebnisformular ein. Auch hier muss der Gegner die Ergebnisse bestätigen, damit sie als final in der zentralen Datenbank gespeichert und in den Gruppentabellen sowie in der öffentlichen Rangliste berücksichtigt werden. Dieser </w:t>
       </w:r>
       <w:r>
         <w:rPr>
@@ -1263,7 +1245,7 @@
           <w:szCs w:val="28"/>
         </w:rPr>
         <w:lastRenderedPageBreak/>
-        <w:t>zentralen Datenbank gespeichert und in den Gruppentabellen sowie in der öffentlichen Rangliste berücksichtigt werden. Dieser strukturierte Bestätigungsprozess, der sowohl Termine als auch Ergebnisse umfasst, stellt sicher, dass alle Angaben korrekt und von beiden Parteien anerkannt werden – und ermöglicht den Spielern, den Turnierverlauf jederzeit transparent nachzuvollziehen.</w:t>
+        <w:t>strukturierte Bestätigungsprozess, der sowohl Termine als auch Ergebnisse umfasst, stellt sicher, dass alle Angaben korrekt und von beiden Parteien anerkannt werden – und ermöglicht den Spielern, den Turnierverlauf jederzeit transparent nachzuvollziehen.</w:t>
       </w:r>
       <w:r>
         <w:rPr>
@@ -1712,43 +1694,7 @@
           <w:sz w:val="28"/>
           <w:szCs w:val="28"/>
         </w:rPr>
-        <w:t xml:space="preserve">Beim Start der App wird überprüft, ob der Anmeldestatus auf </w:t>
-      </w:r>
-      <w:proofErr w:type="spellStart"/>
-      <w:r>
-        <w:rPr>
-          <w:rFonts w:ascii="Arial" w:hAnsi="Arial" w:cs="Arial"/>
-          <w:sz w:val="28"/>
-          <w:szCs w:val="28"/>
-        </w:rPr>
-        <w:t>true</w:t>
-      </w:r>
-      <w:proofErr w:type="spellEnd"/>
-      <w:r>
-        <w:rPr>
-          <w:rFonts w:ascii="Arial" w:hAnsi="Arial" w:cs="Arial"/>
-          <w:sz w:val="28"/>
-          <w:szCs w:val="28"/>
-        </w:rPr>
-        <w:t xml:space="preserve"> gesetzt ist. Ist dies nicht der Fall, wird der Nutzer automatisch zur Anmeldeseite (anmeldung.html) weitergeleitet. Ist der Anmeldestatus hingegen </w:t>
-      </w:r>
-      <w:proofErr w:type="spellStart"/>
-      <w:r>
-        <w:rPr>
-          <w:rFonts w:ascii="Arial" w:hAnsi="Arial" w:cs="Arial"/>
-          <w:sz w:val="28"/>
-          <w:szCs w:val="28"/>
-        </w:rPr>
-        <w:t>true</w:t>
-      </w:r>
-      <w:proofErr w:type="spellEnd"/>
-      <w:r>
-        <w:rPr>
-          <w:rFonts w:ascii="Arial" w:hAnsi="Arial" w:cs="Arial"/>
-          <w:sz w:val="28"/>
-          <w:szCs w:val="28"/>
-        </w:rPr>
-        <w:t xml:space="preserve"> und es sind ein </w:t>
+        <w:t xml:space="preserve">Beim Start der App wird überprüft, ob der Anmeldestatus auf true gesetzt ist. Ist dies nicht der Fall, wird der Nutzer automatisch zur Anmeldeseite (anmeldung.html) weitergeleitet. Ist der Anmeldestatus hingegen true und es sind ein </w:t>
       </w:r>
       <w:r>
         <w:rPr>
@@ -1772,61 +1718,7 @@
           <w:sz w:val="28"/>
           <w:szCs w:val="28"/>
         </w:rPr>
-        <w:t xml:space="preserve"> sowie ein Passwort im </w:t>
-      </w:r>
-      <w:proofErr w:type="spellStart"/>
-      <w:r>
-        <w:rPr>
-          <w:rFonts w:ascii="Arial" w:hAnsi="Arial" w:cs="Arial"/>
-          <w:sz w:val="28"/>
-          <w:szCs w:val="28"/>
-        </w:rPr>
-        <w:t>localStorage</w:t>
-      </w:r>
-      <w:proofErr w:type="spellEnd"/>
-      <w:r>
-        <w:rPr>
-          <w:rFonts w:ascii="Arial" w:hAnsi="Arial" w:cs="Arial"/>
-          <w:sz w:val="28"/>
-          <w:szCs w:val="28"/>
-        </w:rPr>
-        <w:t xml:space="preserve"> gespeichert, wird eine Funktion aufgerufen, die diese Anmeldedaten mit den Einträgen in der Datenbank abgleicht. Stimmen die Daten überein, wird der Status angemeldet im </w:t>
-      </w:r>
-      <w:proofErr w:type="spellStart"/>
-      <w:r>
-        <w:rPr>
-          <w:rFonts w:ascii="Arial" w:hAnsi="Arial" w:cs="Arial"/>
-          <w:sz w:val="28"/>
-          <w:szCs w:val="28"/>
-        </w:rPr>
-        <w:t>sessionStorage</w:t>
-      </w:r>
-      <w:proofErr w:type="spellEnd"/>
-      <w:r>
-        <w:rPr>
-          <w:rFonts w:ascii="Arial" w:hAnsi="Arial" w:cs="Arial"/>
-          <w:sz w:val="28"/>
-          <w:szCs w:val="28"/>
-        </w:rPr>
-        <w:t xml:space="preserve"> auf </w:t>
-      </w:r>
-      <w:proofErr w:type="spellStart"/>
-      <w:r>
-        <w:rPr>
-          <w:rFonts w:ascii="Arial" w:hAnsi="Arial" w:cs="Arial"/>
-          <w:sz w:val="28"/>
-          <w:szCs w:val="28"/>
-        </w:rPr>
-        <w:t>true</w:t>
-      </w:r>
-      <w:proofErr w:type="spellEnd"/>
-      <w:r>
-        <w:rPr>
-          <w:rFonts w:ascii="Arial" w:hAnsi="Arial" w:cs="Arial"/>
-          <w:sz w:val="28"/>
-          <w:szCs w:val="28"/>
-        </w:rPr>
-        <w:t xml:space="preserve"> gesetzt. (Rückfrage an Anke </w:t>
+        <w:t xml:space="preserve"> sowie ein Passwort im localStorage gespeichert, wird eine Funktion aufgerufen, die diese Anmeldedaten mit den Einträgen in der Datenbank abgleicht. Stimmen die Daten überein, wird der Status angemeldet im sessionStorage auf true gesetzt. (Rückfrage an Anke </w:t>
       </w:r>
       <w:r>
         <w:rPr>
@@ -1850,63 +1742,7 @@
           <w:sz w:val="28"/>
           <w:szCs w:val="28"/>
         </w:rPr>
-        <w:t xml:space="preserve"> (nicht </w:t>
-      </w:r>
-      <w:proofErr w:type="spellStart"/>
-      <w:r>
-        <w:rPr>
-          <w:rFonts w:ascii="Arial" w:hAnsi="Arial" w:cs="Arial"/>
-          <w:sz w:val="28"/>
-          <w:szCs w:val="28"/>
-        </w:rPr>
-        <w:t>true</w:t>
-      </w:r>
-      <w:proofErr w:type="spellEnd"/>
-      <w:r>
-        <w:rPr>
-          <w:rFonts w:ascii="Arial" w:hAnsi="Arial" w:cs="Arial"/>
-          <w:sz w:val="28"/>
-          <w:szCs w:val="28"/>
-        </w:rPr>
-        <w:t xml:space="preserve"> oder </w:t>
-      </w:r>
-      <w:proofErr w:type="spellStart"/>
-      <w:proofErr w:type="gramStart"/>
-      <w:r>
-        <w:rPr>
-          <w:rFonts w:ascii="Arial" w:hAnsi="Arial" w:cs="Arial"/>
-          <w:sz w:val="28"/>
-          <w:szCs w:val="28"/>
-        </w:rPr>
-        <w:t>false</w:t>
-      </w:r>
-      <w:proofErr w:type="spellEnd"/>
-      <w:proofErr w:type="gramEnd"/>
-      <w:r>
-        <w:rPr>
-          <w:rFonts w:ascii="Arial" w:hAnsi="Arial" w:cs="Arial"/>
-          <w:sz w:val="28"/>
-          <w:szCs w:val="28"/>
-        </w:rPr>
-        <w:t xml:space="preserve"> sondern </w:t>
-      </w:r>
-      <w:proofErr w:type="spellStart"/>
-      <w:r>
-        <w:rPr>
-          <w:rFonts w:ascii="Arial" w:hAnsi="Arial" w:cs="Arial"/>
-          <w:sz w:val="28"/>
-          <w:szCs w:val="28"/>
-        </w:rPr>
-        <w:t>random</w:t>
-      </w:r>
-      <w:proofErr w:type="spellEnd"/>
-      <w:r>
-        <w:rPr>
-          <w:rFonts w:ascii="Arial" w:hAnsi="Arial" w:cs="Arial"/>
-          <w:sz w:val="28"/>
-          <w:szCs w:val="28"/>
-        </w:rPr>
-        <w:t xml:space="preserve"> zahl</w:t>
+        <w:t xml:space="preserve"> (nicht true oder false sondern random zahl</w:t>
       </w:r>
       <w:r>
         <w:rPr>
@@ -1930,7 +1766,87 @@
           <w:sz w:val="28"/>
           <w:szCs w:val="28"/>
         </w:rPr>
-        <w:t xml:space="preserve">Bei der Registrierung auf registrierung.html werden Benutzername, </w:t>
+        <w:t xml:space="preserve">Bei der Registrierung auf registrierung.html werden Benutzername, E-Mail-Adresse, </w:t>
+      </w:r>
+      <w:r>
+        <w:rPr>
+          <w:rFonts w:ascii="Arial" w:hAnsi="Arial" w:cs="Arial"/>
+          <w:sz w:val="28"/>
+          <w:szCs w:val="28"/>
+        </w:rPr>
+        <w:t>Freischal</w:t>
+      </w:r>
+      <w:r>
+        <w:rPr>
+          <w:rFonts w:ascii="Arial" w:hAnsi="Arial" w:cs="Arial"/>
+          <w:sz w:val="28"/>
+          <w:szCs w:val="28"/>
+        </w:rPr>
+        <w:t xml:space="preserve">tungs </w:t>
+      </w:r>
+      <w:r>
+        <w:rPr>
+          <w:rFonts w:ascii="Arial" w:hAnsi="Arial" w:cs="Arial"/>
+          <w:sz w:val="28"/>
+          <w:szCs w:val="28"/>
+        </w:rPr>
+        <w:t>Code (</w:t>
+      </w:r>
+      <w:r>
+        <w:rPr>
+          <w:rFonts w:ascii="Arial" w:hAnsi="Arial" w:cs="Arial"/>
+          <w:sz w:val="28"/>
+          <w:szCs w:val="28"/>
+        </w:rPr>
+        <w:t>Erforderlich</w:t>
+      </w:r>
+      <w:r>
+        <w:rPr>
+          <w:rFonts w:ascii="Arial" w:hAnsi="Arial" w:cs="Arial"/>
+          <w:sz w:val="28"/>
+          <w:szCs w:val="28"/>
+        </w:rPr>
+        <w:t xml:space="preserve"> um sicherzustellen das </w:t>
+      </w:r>
+      <w:r>
+        <w:rPr>
+          <w:rFonts w:ascii="Arial" w:hAnsi="Arial" w:cs="Arial"/>
+          <w:sz w:val="28"/>
+          <w:szCs w:val="28"/>
+        </w:rPr>
+        <w:t xml:space="preserve">Mitglied des </w:t>
+      </w:r>
+      <w:r>
+        <w:rPr>
+          <w:rFonts w:ascii="Arial" w:hAnsi="Arial" w:cs="Arial"/>
+          <w:sz w:val="28"/>
+          <w:szCs w:val="28"/>
+        </w:rPr>
+        <w:t>Vereins</w:t>
+      </w:r>
+      <w:r>
+        <w:rPr>
+          <w:rFonts w:ascii="Arial" w:hAnsi="Arial" w:cs="Arial"/>
+          <w:sz w:val="28"/>
+          <w:szCs w:val="28"/>
+        </w:rPr>
+        <w:t>: 1TCL</w:t>
+      </w:r>
+      <w:r>
+        <w:rPr>
+          <w:rFonts w:ascii="Arial" w:hAnsi="Arial" w:cs="Arial"/>
+          <w:sz w:val="28"/>
+          <w:szCs w:val="28"/>
+        </w:rPr>
+        <w:t>)</w:t>
+      </w:r>
+      <w:r>
+        <w:rPr>
+          <w:rFonts w:ascii="Arial" w:hAnsi="Arial" w:cs="Arial"/>
+          <w:sz w:val="28"/>
+          <w:szCs w:val="28"/>
+        </w:rPr>
+        <w:t xml:space="preserve">Passwort sowie die </w:t>
       </w:r>
       <w:r>
         <w:rPr>
@@ -1939,87 +1855,7 @@
           <w:szCs w:val="28"/>
         </w:rPr>
         <w:lastRenderedPageBreak/>
-        <w:t xml:space="preserve">E-Mail-Adresse, </w:t>
-      </w:r>
-      <w:r>
-        <w:rPr>
-          <w:rFonts w:ascii="Arial" w:hAnsi="Arial" w:cs="Arial"/>
-          <w:sz w:val="28"/>
-          <w:szCs w:val="28"/>
-        </w:rPr>
-        <w:t>Freischal</w:t>
-      </w:r>
-      <w:r>
-        <w:rPr>
-          <w:rFonts w:ascii="Arial" w:hAnsi="Arial" w:cs="Arial"/>
-          <w:sz w:val="28"/>
-          <w:szCs w:val="28"/>
-        </w:rPr>
-        <w:t xml:space="preserve">tungs </w:t>
-      </w:r>
-      <w:r>
-        <w:rPr>
-          <w:rFonts w:ascii="Arial" w:hAnsi="Arial" w:cs="Arial"/>
-          <w:sz w:val="28"/>
-          <w:szCs w:val="28"/>
-        </w:rPr>
-        <w:t>Code (</w:t>
-      </w:r>
-      <w:r>
-        <w:rPr>
-          <w:rFonts w:ascii="Arial" w:hAnsi="Arial" w:cs="Arial"/>
-          <w:sz w:val="28"/>
-          <w:szCs w:val="28"/>
-        </w:rPr>
-        <w:t>Erforderlich</w:t>
-      </w:r>
-      <w:r>
-        <w:rPr>
-          <w:rFonts w:ascii="Arial" w:hAnsi="Arial" w:cs="Arial"/>
-          <w:sz w:val="28"/>
-          <w:szCs w:val="28"/>
-        </w:rPr>
-        <w:t xml:space="preserve"> um sicherzustellen das </w:t>
-      </w:r>
-      <w:r>
-        <w:rPr>
-          <w:rFonts w:ascii="Arial" w:hAnsi="Arial" w:cs="Arial"/>
-          <w:sz w:val="28"/>
-          <w:szCs w:val="28"/>
-        </w:rPr>
-        <w:t xml:space="preserve">Mitglied des </w:t>
-      </w:r>
-      <w:r>
-        <w:rPr>
-          <w:rFonts w:ascii="Arial" w:hAnsi="Arial" w:cs="Arial"/>
-          <w:sz w:val="28"/>
-          <w:szCs w:val="28"/>
-        </w:rPr>
-        <w:t>Vereins</w:t>
-      </w:r>
-      <w:r>
-        <w:rPr>
-          <w:rFonts w:ascii="Arial" w:hAnsi="Arial" w:cs="Arial"/>
-          <w:sz w:val="28"/>
-          <w:szCs w:val="28"/>
-        </w:rPr>
-        <w:t>: 1TCL</w:t>
-      </w:r>
-      <w:r>
-        <w:rPr>
-          <w:rFonts w:ascii="Arial" w:hAnsi="Arial" w:cs="Arial"/>
-          <w:sz w:val="28"/>
-          <w:szCs w:val="28"/>
-        </w:rPr>
-        <w:t>)</w:t>
-      </w:r>
-      <w:r>
-        <w:rPr>
-          <w:rFonts w:ascii="Arial" w:hAnsi="Arial" w:cs="Arial"/>
-          <w:sz w:val="28"/>
-          <w:szCs w:val="28"/>
-        </w:rPr>
-        <w:t xml:space="preserve">Passwort sowie die Optionen „Angemeldet bleiben“ und „AGBs zustimmen“ abgefragt. Nach der Eingabe werden diese Daten in der Datenbank gespeichert. Falls die Option „Angemeldet bleiben“ nicht aktiviert ist, werden </w:t>
+        <w:t xml:space="preserve">Optionen „Angemeldet bleiben“ und „AGBs zustimmen“ abgefragt. Nach der Eingabe werden diese Daten in der Datenbank gespeichert. Falls die Option „Angemeldet bleiben“ nicht aktiviert ist, werden </w:t>
       </w:r>
       <w:r>
         <w:rPr>
@@ -2035,25 +1871,7 @@
           <w:sz w:val="28"/>
           <w:szCs w:val="28"/>
         </w:rPr>
-        <w:t xml:space="preserve">und Passwort nicht im </w:t>
-      </w:r>
-      <w:proofErr w:type="spellStart"/>
-      <w:r>
-        <w:rPr>
-          <w:rFonts w:ascii="Arial" w:hAnsi="Arial" w:cs="Arial"/>
-          <w:sz w:val="28"/>
-          <w:szCs w:val="28"/>
-        </w:rPr>
-        <w:t>localStorage</w:t>
-      </w:r>
-      <w:proofErr w:type="spellEnd"/>
-      <w:r>
-        <w:rPr>
-          <w:rFonts w:ascii="Arial" w:hAnsi="Arial" w:cs="Arial"/>
-          <w:sz w:val="28"/>
-          <w:szCs w:val="28"/>
-        </w:rPr>
-        <w:t xml:space="preserve"> hinterlegt. Die Anmeldung erfolgt dann ausschließlich über die manuelle Eingabe der Zugangsdaten, die bei jeder Anmeldung mit der Datenbank abgeglichen werden.</w:t>
+        <w:t>und Passwort nicht im localStorage hinterlegt. Die Anmeldung erfolgt dann ausschließlich über die manuelle Eingabe der Zugangsdaten, die bei jeder Anmeldung mit der Datenbank abgeglichen werden.</w:t>
       </w:r>
     </w:p>
     <w:p>
@@ -2104,61 +1922,7 @@
           <w:sz w:val="28"/>
           <w:szCs w:val="28"/>
         </w:rPr>
-        <w:t xml:space="preserve">Eigener Reiter, Icon Zahnrad. Wenn die Rolle im </w:t>
-      </w:r>
-      <w:proofErr w:type="spellStart"/>
-      <w:r>
-        <w:rPr>
-          <w:rFonts w:ascii="Arial" w:hAnsi="Arial" w:cs="Arial"/>
-          <w:sz w:val="28"/>
-          <w:szCs w:val="28"/>
-        </w:rPr>
-        <w:t>localStorage</w:t>
-      </w:r>
-      <w:proofErr w:type="spellEnd"/>
-      <w:r>
-        <w:rPr>
-          <w:rFonts w:ascii="Arial" w:hAnsi="Arial" w:cs="Arial"/>
-          <w:sz w:val="28"/>
-          <w:szCs w:val="28"/>
-        </w:rPr>
-        <w:t xml:space="preserve"> auf 1 gesetzt ist (Überprüfung gleichzeitig mit der Überprüfung des Benutzernamens), wird eine Anfrage an die Datenbank gestellt, ob "</w:t>
-      </w:r>
-      <w:proofErr w:type="spellStart"/>
-      <w:r>
-        <w:rPr>
-          <w:rFonts w:ascii="Arial" w:hAnsi="Arial" w:cs="Arial"/>
-          <w:sz w:val="28"/>
-          <w:szCs w:val="28"/>
-        </w:rPr>
-        <w:t>admin</w:t>
-      </w:r>
-      <w:proofErr w:type="spellEnd"/>
-      <w:r>
-        <w:rPr>
-          <w:rFonts w:ascii="Arial" w:hAnsi="Arial" w:cs="Arial"/>
-          <w:sz w:val="28"/>
-          <w:szCs w:val="28"/>
-        </w:rPr>
-        <w:t>" auf "</w:t>
-      </w:r>
-      <w:proofErr w:type="spellStart"/>
-      <w:r>
-        <w:rPr>
-          <w:rFonts w:ascii="Arial" w:hAnsi="Arial" w:cs="Arial"/>
-          <w:sz w:val="28"/>
-          <w:szCs w:val="28"/>
-        </w:rPr>
-        <w:t>true</w:t>
-      </w:r>
-      <w:proofErr w:type="spellEnd"/>
-      <w:r>
-        <w:rPr>
-          <w:rFonts w:ascii="Arial" w:hAnsi="Arial" w:cs="Arial"/>
-          <w:sz w:val="28"/>
-          <w:szCs w:val="28"/>
-        </w:rPr>
-        <w:t>" gesetzt ist. Wenn ja, erfolgt eine Weiterleitung auf "index.html" und der Reiter wird angezeigt. Wenn nein oder die Rolle auf 0 gesetzt ist, wird der Reiter nicht angezeigt.</w:t>
+        <w:t>Eigener Reiter, Icon Zahnrad. Wenn die Rolle im localStorage auf 1 gesetzt ist (Überprüfung gleichzeitig mit der Überprüfung des Benutzernamens), wird eine Anfrage an die Datenbank gestellt, ob "admin" auf "true" gesetzt ist. Wenn ja, erfolgt eine Weiterleitung auf "index.html" und der Reiter wird angezeigt. Wenn nein oder die Rolle auf 0 gesetzt ist, wird der Reiter nicht angezeigt.</w:t>
       </w:r>
     </w:p>
     <w:p>
@@ -2185,7 +1949,6 @@
           <w:u w:val="single"/>
         </w:rPr>
       </w:pPr>
-      <w:proofErr w:type="spellStart"/>
       <w:r>
         <w:rPr>
           <w:rFonts w:ascii="Arial" w:hAnsi="Arial" w:cs="Arial"/>
@@ -2195,7 +1958,6 @@
         </w:rPr>
         <w:t>Eventmanagment</w:t>
       </w:r>
-      <w:proofErr w:type="spellEnd"/>
     </w:p>
     <w:p>
       <w:pPr>
@@ -2385,25 +2147,7 @@
           <w:sz w:val="28"/>
           <w:szCs w:val="28"/>
         </w:rPr>
-        <w:t xml:space="preserve"> </w:t>
-      </w:r>
-      <w:proofErr w:type="gramStart"/>
-      <w:r>
-        <w:rPr>
-          <w:rFonts w:ascii="Arial" w:hAnsi="Arial" w:cs="Arial"/>
-          <w:sz w:val="28"/>
-          <w:szCs w:val="28"/>
-        </w:rPr>
-        <w:t>Symbol</w:t>
-      </w:r>
-      <w:proofErr w:type="gramEnd"/>
-      <w:r>
-        <w:rPr>
-          <w:rFonts w:ascii="Arial" w:hAnsi="Arial" w:cs="Arial"/>
-          <w:sz w:val="28"/>
-          <w:szCs w:val="28"/>
-        </w:rPr>
-        <w:t xml:space="preserve"> wen</w:t>
+        <w:t xml:space="preserve"> Symbol wen</w:t>
       </w:r>
       <w:r>
         <w:rPr>
@@ -2478,6 +2222,7 @@
           <w:szCs w:val="28"/>
           <w:u w:val="single"/>
         </w:rPr>
+        <w:lastRenderedPageBreak/>
         <w:t>Turniere</w:t>
       </w:r>
       <w:r>
@@ -2617,25 +2362,7 @@
           <w:sz w:val="28"/>
           <w:szCs w:val="28"/>
         </w:rPr>
-        <w:t xml:space="preserve">wen dies angeklickt wird </w:t>
-      </w:r>
-      <w:proofErr w:type="spellStart"/>
-      <w:r>
-        <w:rPr>
-          <w:rFonts w:ascii="Arial" w:hAnsi="Arial" w:cs="Arial"/>
-          <w:sz w:val="28"/>
-          <w:szCs w:val="28"/>
-        </w:rPr>
-        <w:t>wird</w:t>
-      </w:r>
-      <w:proofErr w:type="spellEnd"/>
-      <w:r>
-        <w:rPr>
-          <w:rFonts w:ascii="Arial" w:hAnsi="Arial" w:cs="Arial"/>
-          <w:sz w:val="28"/>
-          <w:szCs w:val="28"/>
-        </w:rPr>
-        <w:t xml:space="preserve"> die Nachricht aus der Datenbank gelöscht.</w:t>
+        <w:t>wen dies angeklickt wird wird die Nachricht aus der Datenbank gelöscht.</w:t>
       </w:r>
       <w:r>
         <w:rPr>
@@ -2702,7 +2429,7 @@
           <w:sz w:val="28"/>
           <w:szCs w:val="28"/>
         </w:rPr>
-        <w:t xml:space="preserve">“. Wenn dieser angeklickt wird, öffnet sich ein Popup mit einem einzigen Eingabefeld, in das der Link für den Spielplan </w:t>
+        <w:t xml:space="preserve">“. Wenn dieser angeklickt wird, öffnet sich ein Popup mit einem einzigen Eingabefeld, in das der Link für den Spielplan eingegeben werden kann. Oberhalb des Eingabefelds wird </w:t>
       </w:r>
       <w:r>
         <w:rPr>
@@ -2711,7 +2438,7 @@
           <w:szCs w:val="28"/>
         </w:rPr>
         <w:lastRenderedPageBreak/>
-        <w:t>eingegeben werden kann. Oberhalb des Eingabefelds wird der aktuell hinterlegte Link angezeigt. Nach der Eingabe wird der neue Link gemäß dem beschriebenen Verfahren in die Datenbank gespeichert.</w:t>
+        <w:t>der aktuell hinterlegte Link angezeigt. Nach der Eingabe wird der neue Link gemäß dem beschriebenen Verfahren in die Datenbank gespeichert.</w:t>
       </w:r>
     </w:p>
     <w:p>
@@ -2962,51 +2689,15 @@
           <w:sz w:val="28"/>
           <w:szCs w:val="28"/>
         </w:rPr>
-        <w:t xml:space="preserve">Bei der Anmeldung ist alles normal mit den 2 unterschieden das in der Datenbank und im </w:t>
-      </w:r>
-      <w:proofErr w:type="spellStart"/>
-      <w:r>
-        <w:rPr>
-          <w:rFonts w:ascii="Arial" w:hAnsi="Arial" w:cs="Arial"/>
-          <w:sz w:val="28"/>
-          <w:szCs w:val="28"/>
-        </w:rPr>
-        <w:t>localStorage</w:t>
-      </w:r>
-      <w:proofErr w:type="spellEnd"/>
-      <w:r>
-        <w:rPr>
-          <w:rFonts w:ascii="Arial" w:hAnsi="Arial" w:cs="Arial"/>
-          <w:sz w:val="28"/>
-          <w:szCs w:val="28"/>
-        </w:rPr>
-        <w:t xml:space="preserve"> </w:t>
-      </w:r>
-      <w:r>
-        <w:rPr>
-          <w:rFonts w:ascii="Arial" w:hAnsi="Arial" w:cs="Arial"/>
-          <w:sz w:val="28"/>
-          <w:szCs w:val="28"/>
-        </w:rPr>
-        <w:t xml:space="preserve">rolle </w:t>
-      </w:r>
-      <w:proofErr w:type="spellStart"/>
-      <w:r>
-        <w:rPr>
-          <w:rFonts w:ascii="Arial" w:hAnsi="Arial" w:cs="Arial"/>
-          <w:sz w:val="28"/>
-          <w:szCs w:val="28"/>
-        </w:rPr>
-        <w:t>admin</w:t>
-      </w:r>
-      <w:proofErr w:type="spellEnd"/>
-      <w:r>
-        <w:rPr>
-          <w:rFonts w:ascii="Arial" w:hAnsi="Arial" w:cs="Arial"/>
-          <w:sz w:val="28"/>
-          <w:szCs w:val="28"/>
-        </w:rPr>
-        <w:t xml:space="preserve"> (oder</w:t>
+        <w:t xml:space="preserve">Bei der Anmeldung ist alles normal mit den 2 unterschieden das in der Datenbank und im localStorage </w:t>
+      </w:r>
+      <w:r>
+        <w:rPr>
+          <w:rFonts w:ascii="Arial" w:hAnsi="Arial" w:cs="Arial"/>
+          <w:sz w:val="28"/>
+          <w:szCs w:val="28"/>
+        </w:rPr>
+        <w:t>rolle admin (oder</w:t>
       </w:r>
       <w:r>
         <w:rPr>
@@ -3022,25 +2713,7 @@
           <w:sz w:val="28"/>
           <w:szCs w:val="28"/>
         </w:rPr>
-        <w:t xml:space="preserve">1). Diese Rolle kann nur vom DB </w:t>
-      </w:r>
-      <w:proofErr w:type="spellStart"/>
-      <w:r>
-        <w:rPr>
-          <w:rFonts w:ascii="Arial" w:hAnsi="Arial" w:cs="Arial"/>
-          <w:sz w:val="28"/>
-          <w:szCs w:val="28"/>
-        </w:rPr>
-        <w:t>Controlmanagement</w:t>
-      </w:r>
-      <w:proofErr w:type="spellEnd"/>
-      <w:r>
-        <w:rPr>
-          <w:rFonts w:ascii="Arial" w:hAnsi="Arial" w:cs="Arial"/>
-          <w:sz w:val="28"/>
-          <w:szCs w:val="28"/>
-        </w:rPr>
-        <w:t xml:space="preserve"> festgelegt werden</w:t>
+        <w:t>1). Diese Rolle kann nur vom DB Controlmanagement festgelegt werden</w:t>
       </w:r>
     </w:p>
     <w:p>
@@ -3146,25 +2819,7 @@
           <w:sz w:val="28"/>
           <w:szCs w:val="28"/>
         </w:rPr>
-        <w:t>. Die Schriftart ist Apple (</w:t>
-      </w:r>
-      <w:proofErr w:type="spellStart"/>
-      <w:r>
-        <w:rPr>
-          <w:rFonts w:ascii="Arial" w:hAnsi="Arial" w:cs="Arial"/>
-          <w:sz w:val="28"/>
-          <w:szCs w:val="28"/>
-        </w:rPr>
-        <w:t>Roboto</w:t>
-      </w:r>
-      <w:proofErr w:type="spellEnd"/>
-      <w:r>
-        <w:rPr>
-          <w:rFonts w:ascii="Arial" w:hAnsi="Arial" w:cs="Arial"/>
-          <w:sz w:val="28"/>
-          <w:szCs w:val="28"/>
-        </w:rPr>
-        <w:t>)</w:t>
+        <w:t>. Die Schriftart ist Apple (Roboto)</w:t>
       </w:r>
       <w:r>
         <w:rPr>
@@ -3374,25 +3029,7 @@
           <w:sz w:val="28"/>
           <w:szCs w:val="28"/>
         </w:rPr>
-        <w:t xml:space="preserve"> Kalender- und </w:t>
-      </w:r>
-      <w:proofErr w:type="spellStart"/>
-      <w:r>
-        <w:rPr>
-          <w:rFonts w:ascii="Arial" w:hAnsi="Arial" w:cs="Arial"/>
-          <w:sz w:val="28"/>
-          <w:szCs w:val="28"/>
-        </w:rPr>
-        <w:t>Zeitpicker</w:t>
-      </w:r>
-      <w:proofErr w:type="spellEnd"/>
-      <w:r>
-        <w:rPr>
-          <w:rFonts w:ascii="Arial" w:hAnsi="Arial" w:cs="Arial"/>
-          <w:sz w:val="28"/>
-          <w:szCs w:val="28"/>
-        </w:rPr>
-        <w:t xml:space="preserve"> (wird als initialer Richtwert verwendet).</w:t>
+        <w:t xml:space="preserve"> Kalender- und Zeitpicker (wird als initialer Richtwert verwendet).</w:t>
       </w:r>
     </w:p>
     <w:p>
@@ -6266,24 +5903,7 @@
           <w:szCs w:val="28"/>
         </w:rPr>
         <w:br/>
-      </w:r>
-      <w:proofErr w:type="gramStart"/>
-      <w:r>
-        <w:rPr>
-          <w:rFonts w:ascii="Arial" w:hAnsi="Arial" w:cs="Arial"/>
-          <w:sz w:val="28"/>
-          <w:szCs w:val="28"/>
-        </w:rPr>
-        <w:t>Anschließend</w:t>
-      </w:r>
-      <w:proofErr w:type="gramEnd"/>
-      <w:r>
-        <w:rPr>
-          <w:rFonts w:ascii="Arial" w:hAnsi="Arial" w:cs="Arial"/>
-          <w:sz w:val="28"/>
-          <w:szCs w:val="28"/>
-        </w:rPr>
-        <w:t xml:space="preserve"> werden Spieler aus der ersten Hälfte paarweise mit denen aus der zweiten Hälfte zusammengeführt.</w:t>
+        <w:t>Anschließend werden Spieler aus der ersten Hälfte paarweise mit denen aus der zweiten Hälfte zusammengeführt.</w:t>
       </w:r>
     </w:p>
     <w:p>

</xml_diff>